<commit_message>
Ux and ui activities.docx
</commit_message>
<xml_diff>
--- a/Ux and ui activities.docx
+++ b/Ux and ui activities.docx
@@ -3,17 +3,235 @@
 <w:document xmlns:wpc="http://schemas.microsoft.com/office/word/2010/wordprocessingCanvas" xmlns:cx="http://schemas.microsoft.com/office/drawing/2014/chartex" xmlns:cx1="http://schemas.microsoft.com/office/drawing/2015/9/8/chartex" xmlns:cx2="http://schemas.microsoft.com/office/drawing/2015/10/21/chartex" xmlns:cx3="http://schemas.microsoft.com/office/drawing/2016/5/9/chartex" xmlns:cx4="http://schemas.microsoft.com/office/drawing/2016/5/10/chartex" xmlns:cx5="http://schemas.microsoft.com/office/drawing/2016/5/11/chartex" xmlns:cx6="http://schemas.microsoft.com/office/drawing/2016/5/12/chartex" xmlns:cx7="http://schemas.microsoft.com/office/drawing/2016/5/13/chartex" xmlns:cx8="http://schemas.microsoft.com/office/drawing/2016/5/14/chartex" xmlns:mc="http://schemas.openxmlformats.org/markup-compatibility/2006" xmlns:aink="http://schemas.microsoft.com/office/drawing/2016/ink" xmlns:am3d="http://schemas.microsoft.com/office/drawing/2017/model3d" xmlns:o="urn:schemas-microsoft-com:office:office" xmlns:r="http://schemas.openxmlformats.org/officeDocument/2006/relationships" xmlns:m="http://schemas.openxmlformats.org/officeDocument/2006/math" xmlns:v="urn:schemas-microsoft-com:vml" xmlns:wp14="http://schemas.microsoft.com/office/word/2010/wordprocessingDrawing" xmlns:wp="http://schemas.openxmlformats.org/drawingml/2006/wordprocessingDrawing" xmlns:w10="urn:schemas-microsoft-com:office:word" xmlns:w="http://schemas.openxmlformats.org/wordprocessingml/2006/main" xmlns:w14="http://schemas.microsoft.com/office/word/2010/wordml" xmlns:w15="http://schemas.microsoft.com/office/word/2012/wordml" xmlns:w16cid="http://schemas.microsoft.com/office/word/2016/wordml/cid" xmlns:w16se="http://schemas.microsoft.com/office/word/2015/wordml/symex" xmlns:wpg="http://schemas.microsoft.com/office/word/2010/wordprocessingGroup" xmlns:wpi="http://schemas.microsoft.com/office/word/2010/wordprocessingInk" xmlns:wne="http://schemas.microsoft.com/office/word/2006/wordml" xmlns:wps="http://schemas.microsoft.com/office/word/2010/wordprocessingShape" mc:Ignorable="w14 w15 w16se w16cid wp14">
   <w:body>
     <w:p>
+      <w:pPr>
+        <w:rPr>
+          <w:b/>
+          <w:sz w:val="32"/>
+        </w:rPr>
+      </w:pPr>
+      <w:bookmarkStart w:id="0" w:name="_Toc58419452"/>
+      <w:r>
+        <w:rPr>
+          <w:b/>
+          <w:sz w:val="32"/>
+        </w:rPr>
+        <w:t>UX AND UI ACTIVITIES-tc2</w:t>
+      </w:r>
+      <w:bookmarkStart w:id="1" w:name="_GoBack"/>
+      <w:bookmarkEnd w:id="1"/>
+    </w:p>
+    <w:p>
+      <w:pPr>
+        <w:pStyle w:val="Heading2"/>
+      </w:pPr>
+      <w:r>
+        <w:t xml:space="preserve">Activity 1: </w:t>
+      </w:r>
       <w:proofErr w:type="spellStart"/>
       <w:r>
-        <w:t>Ux</w:t>
+        <w:t>Parkmate</w:t>
       </w:r>
       <w:proofErr w:type="spellEnd"/>
       <w:r>
-        <w:t xml:space="preserve"> and ui</w:t>
+        <w:t xml:space="preserve"> Design</w:t>
       </w:r>
-      <w:bookmarkStart w:id="0" w:name="_GoBack"/>
       <w:bookmarkEnd w:id="0"/>
     </w:p>
+    <w:p>
+      <w:r>
+        <w:rPr>
+          <w:noProof/>
+        </w:rPr>
+        <w:drawing>
+          <wp:inline distT="0" distB="0" distL="0" distR="0">
+            <wp:extent cx="5943600" cy="3333750"/>
+            <wp:effectExtent l="0" t="0" r="0" b="0"/>
+            <wp:docPr id="3" name="Picture 3"/>
+            <wp:cNvGraphicFramePr>
+              <a:graphicFrameLocks xmlns:a="http://schemas.openxmlformats.org/drawingml/2006/main" noChangeAspect="1"/>
+            </wp:cNvGraphicFramePr>
+            <a:graphic xmlns:a="http://schemas.openxmlformats.org/drawingml/2006/main">
+              <a:graphicData uri="http://schemas.openxmlformats.org/drawingml/2006/picture">
+                <pic:pic xmlns:pic="http://schemas.openxmlformats.org/drawingml/2006/picture">
+                  <pic:nvPicPr>
+                    <pic:cNvPr id="0" name="Picture 19"/>
+                    <pic:cNvPicPr>
+                      <a:picLocks noChangeAspect="1" noChangeArrowheads="1"/>
+                    </pic:cNvPicPr>
+                  </pic:nvPicPr>
+                  <pic:blipFill>
+                    <a:blip r:embed="rId4">
+                      <a:extLst>
+                        <a:ext uri="{28A0092B-C50C-407E-A947-70E740481C1C}">
+                          <a14:useLocalDpi xmlns:a14="http://schemas.microsoft.com/office/drawing/2010/main" val="0"/>
+                        </a:ext>
+                      </a:extLst>
+                    </a:blip>
+                    <a:srcRect/>
+                    <a:stretch>
+                      <a:fillRect/>
+                    </a:stretch>
+                  </pic:blipFill>
+                  <pic:spPr bwMode="auto">
+                    <a:xfrm>
+                      <a:off x="0" y="0"/>
+                      <a:ext cx="5943600" cy="3333750"/>
+                    </a:xfrm>
+                    <a:prstGeom prst="rect">
+                      <a:avLst/>
+                    </a:prstGeom>
+                    <a:noFill/>
+                    <a:ln>
+                      <a:noFill/>
+                    </a:ln>
+                  </pic:spPr>
+                </pic:pic>
+              </a:graphicData>
+            </a:graphic>
+          </wp:inline>
+        </w:drawing>
+      </w:r>
+    </w:p>
+    <w:p/>
+    <w:p>
+      <w:pPr>
+        <w:pStyle w:val="Heading2"/>
+      </w:pPr>
+      <w:bookmarkStart w:id="2" w:name="_Toc58419453"/>
+      <w:r>
+        <w:t>Activity 2: ASB Mobile vs Desktop</w:t>
+      </w:r>
+      <w:bookmarkEnd w:id="2"/>
+    </w:p>
+    <w:p>
+      <w:r>
+        <w:rPr>
+          <w:noProof/>
+        </w:rPr>
+        <w:drawing>
+          <wp:inline distT="0" distB="0" distL="0" distR="0">
+            <wp:extent cx="5934075" cy="2905125"/>
+            <wp:effectExtent l="0" t="0" r="9525" b="9525"/>
+            <wp:docPr id="2" name="Picture 2"/>
+            <wp:cNvGraphicFramePr>
+              <a:graphicFrameLocks xmlns:a="http://schemas.openxmlformats.org/drawingml/2006/main" noChangeAspect="1"/>
+            </wp:cNvGraphicFramePr>
+            <a:graphic xmlns:a="http://schemas.openxmlformats.org/drawingml/2006/main">
+              <a:graphicData uri="http://schemas.openxmlformats.org/drawingml/2006/picture">
+                <pic:pic xmlns:pic="http://schemas.openxmlformats.org/drawingml/2006/picture">
+                  <pic:nvPicPr>
+                    <pic:cNvPr id="0" name="Picture 20"/>
+                    <pic:cNvPicPr>
+                      <a:picLocks noChangeAspect="1" noChangeArrowheads="1"/>
+                    </pic:cNvPicPr>
+                  </pic:nvPicPr>
+                  <pic:blipFill>
+                    <a:blip r:embed="rId5">
+                      <a:extLst>
+                        <a:ext uri="{28A0092B-C50C-407E-A947-70E740481C1C}">
+                          <a14:useLocalDpi xmlns:a14="http://schemas.microsoft.com/office/drawing/2010/main" val="0"/>
+                        </a:ext>
+                      </a:extLst>
+                    </a:blip>
+                    <a:srcRect/>
+                    <a:stretch>
+                      <a:fillRect/>
+                    </a:stretch>
+                  </pic:blipFill>
+                  <pic:spPr bwMode="auto">
+                    <a:xfrm>
+                      <a:off x="0" y="0"/>
+                      <a:ext cx="5934075" cy="2905125"/>
+                    </a:xfrm>
+                    <a:prstGeom prst="rect">
+                      <a:avLst/>
+                    </a:prstGeom>
+                    <a:noFill/>
+                    <a:ln>
+                      <a:noFill/>
+                    </a:ln>
+                  </pic:spPr>
+                </pic:pic>
+              </a:graphicData>
+            </a:graphic>
+          </wp:inline>
+        </w:drawing>
+      </w:r>
+    </w:p>
+    <w:p/>
+    <w:p/>
+    <w:p/>
+    <w:p>
+      <w:pPr>
+        <w:pStyle w:val="Heading2"/>
+      </w:pPr>
+      <w:bookmarkStart w:id="3" w:name="_Toc58419454"/>
+      <w:r>
+        <w:t xml:space="preserve">Activity 3: </w:t>
+      </w:r>
+      <w:proofErr w:type="spellStart"/>
+      <w:r>
+        <w:t>TradeMe</w:t>
+      </w:r>
+      <w:bookmarkEnd w:id="3"/>
+      <w:proofErr w:type="spellEnd"/>
+    </w:p>
+    <w:p>
+      <w:r>
+        <w:rPr>
+          <w:noProof/>
+        </w:rPr>
+        <w:drawing>
+          <wp:inline distT="0" distB="0" distL="0" distR="0">
+            <wp:extent cx="5934075" cy="1504950"/>
+            <wp:effectExtent l="0" t="0" r="9525" b="0"/>
+            <wp:docPr id="1" name="Picture 1"/>
+            <wp:cNvGraphicFramePr>
+              <a:graphicFrameLocks xmlns:a="http://schemas.openxmlformats.org/drawingml/2006/main" noChangeAspect="1"/>
+            </wp:cNvGraphicFramePr>
+            <a:graphic xmlns:a="http://schemas.openxmlformats.org/drawingml/2006/main">
+              <a:graphicData uri="http://schemas.openxmlformats.org/drawingml/2006/picture">
+                <pic:pic xmlns:pic="http://schemas.openxmlformats.org/drawingml/2006/picture">
+                  <pic:nvPicPr>
+                    <pic:cNvPr id="0" name="Picture 21"/>
+                    <pic:cNvPicPr>
+                      <a:picLocks noChangeAspect="1" noChangeArrowheads="1"/>
+                    </pic:cNvPicPr>
+                  </pic:nvPicPr>
+                  <pic:blipFill>
+                    <a:blip r:embed="rId6">
+                      <a:extLst>
+                        <a:ext uri="{28A0092B-C50C-407E-A947-70E740481C1C}">
+                          <a14:useLocalDpi xmlns:a14="http://schemas.microsoft.com/office/drawing/2010/main" val="0"/>
+                        </a:ext>
+                      </a:extLst>
+                    </a:blip>
+                    <a:srcRect/>
+                    <a:stretch>
+                      <a:fillRect/>
+                    </a:stretch>
+                  </pic:blipFill>
+                  <pic:spPr bwMode="auto">
+                    <a:xfrm>
+                      <a:off x="0" y="0"/>
+                      <a:ext cx="5934075" cy="1504950"/>
+                    </a:xfrm>
+                    <a:prstGeom prst="rect">
+                      <a:avLst/>
+                    </a:prstGeom>
+                    <a:noFill/>
+                    <a:ln>
+                      <a:noFill/>
+                    </a:ln>
+                  </pic:spPr>
+                </pic:pic>
+              </a:graphicData>
+            </a:graphic>
+          </wp:inline>
+        </w:drawing>
+      </w:r>
+    </w:p>
+    <w:p/>
     <w:sectPr>
       <w:pgSz w:w="12240" w:h="15840"/>
       <w:pgMar w:top="1440" w:right="1440" w:bottom="1440" w:left="1440" w:header="720" w:footer="720" w:gutter="0"/>
@@ -421,6 +639,33 @@
   <w:style w:type="paragraph" w:default="1" w:styleId="Normal">
     <w:name w:val="Normal"/>
     <w:qFormat/>
+    <w:rsid w:val="001110BF"/>
+    <w:pPr>
+      <w:spacing w:line="256" w:lineRule="auto"/>
+    </w:pPr>
+  </w:style>
+  <w:style w:type="paragraph" w:styleId="Heading2">
+    <w:name w:val="heading 2"/>
+    <w:basedOn w:val="Normal"/>
+    <w:next w:val="Normal"/>
+    <w:link w:val="Heading2Char"/>
+    <w:uiPriority w:val="9"/>
+    <w:semiHidden/>
+    <w:unhideWhenUsed/>
+    <w:qFormat/>
+    <w:rsid w:val="001110BF"/>
+    <w:pPr>
+      <w:keepNext/>
+      <w:keepLines/>
+      <w:spacing w:before="40" w:after="0"/>
+      <w:outlineLvl w:val="1"/>
+    </w:pPr>
+    <w:rPr>
+      <w:rFonts w:asciiTheme="majorHAnsi" w:eastAsiaTheme="majorEastAsia" w:hAnsiTheme="majorHAnsi" w:cstheme="majorBidi"/>
+      <w:color w:val="2F5496" w:themeColor="accent1" w:themeShade="BF"/>
+      <w:sz w:val="26"/>
+      <w:szCs w:val="26"/>
+    </w:rPr>
   </w:style>
   <w:style w:type="character" w:default="1" w:styleId="DefaultParagraphFont">
     <w:name w:val="Default Paragraph Font"/>
@@ -448,6 +693,20 @@
     <w:uiPriority w:val="99"/>
     <w:semiHidden/>
     <w:unhideWhenUsed/>
+  </w:style>
+  <w:style w:type="character" w:customStyle="1" w:styleId="Heading2Char">
+    <w:name w:val="Heading 2 Char"/>
+    <w:basedOn w:val="DefaultParagraphFont"/>
+    <w:link w:val="Heading2"/>
+    <w:uiPriority w:val="9"/>
+    <w:semiHidden/>
+    <w:rsid w:val="001110BF"/>
+    <w:rPr>
+      <w:rFonts w:asciiTheme="majorHAnsi" w:eastAsiaTheme="majorEastAsia" w:hAnsiTheme="majorHAnsi" w:cstheme="majorBidi"/>
+      <w:color w:val="2F5496" w:themeColor="accent1" w:themeShade="BF"/>
+      <w:sz w:val="26"/>
+      <w:szCs w:val="26"/>
+    </w:rPr>
   </w:style>
 </w:styles>
 </file>

</xml_diff>